<commit_message>
Add PPT, update installation guide
</commit_message>
<xml_diff>
--- a/CS3343 Group 09 Project/Docs/Installation Guide.docx
+++ b/CS3343 Group 09 Project/Docs/Installation Guide.docx
@@ -100,8 +100,6 @@
           <w:szCs w:val="24"/>
         </w:rPr>
       </w:pPr>
-      <w:bookmarkStart w:id="0" w:name="_GoBack"/>
-      <w:bookmarkEnd w:id="0"/>
     </w:p>
     <w:p>
       <w:pPr>
@@ -240,15 +238,33 @@
           <w:sz w:val="24"/>
           <w:szCs w:val="24"/>
         </w:rPr>
-        <w:t>ConnectFour</w:t>
-      </w:r>
-      <w:r>
-        <w:rPr>
-          <w:rFonts w:ascii="Times New Roman" w:hAnsi="Times New Roman" w:cs="Times New Roman"/>
-          <w:sz w:val="24"/>
-          <w:szCs w:val="24"/>
-        </w:rPr>
-        <w:t>.bat" inside the build folder</w:t>
+        <w:t>PlayGame</w:t>
+      </w:r>
+      <w:r>
+        <w:rPr>
+          <w:rFonts w:ascii="Times New Roman" w:hAnsi="Times New Roman" w:cs="Times New Roman"/>
+          <w:sz w:val="24"/>
+          <w:szCs w:val="24"/>
+        </w:rPr>
+        <w:t>.</w:t>
+      </w:r>
+      <w:r>
+        <w:rPr>
+          <w:rFonts w:ascii="Times New Roman" w:hAnsi="Times New Roman" w:cs="Times New Roman"/>
+          <w:sz w:val="24"/>
+          <w:szCs w:val="24"/>
+        </w:rPr>
+        <w:t>cmd</w:t>
+      </w:r>
+      <w:bookmarkStart w:id="0" w:name="_GoBack"/>
+      <w:bookmarkEnd w:id="0"/>
+      <w:r>
+        <w:rPr>
+          <w:rFonts w:ascii="Times New Roman" w:hAnsi="Times New Roman" w:cs="Times New Roman"/>
+          <w:sz w:val="24"/>
+          <w:szCs w:val="24"/>
+        </w:rPr>
+        <w:t>" inside the build folder</w:t>
       </w:r>
     </w:p>
     <w:p>

</xml_diff>